<commit_message>
edit and alt text
</commit_message>
<xml_diff>
--- a/coursework/ML_CW_submit.docx
+++ b/coursework/ML_CW_submit.docx
@@ -29,24 +29,79 @@
     <w:p>
       <w:pPr>
         <w:pStyle w:val="Heading2"/>
-        <w:rPr>
-          <w:color w:val="FF0000"/>
-        </w:rPr>
       </w:pPr>
       <w:bookmarkStart w:id="0" w:name="abstract"/>
-      <w:r>
-        <w:rPr>
-          <w:color w:val="FF0000"/>
-        </w:rPr>
+    </w:p>
+    <w:p>
+      <w:pPr>
+        <w:pStyle w:val="Heading2"/>
+      </w:pPr>
+      <w:r>
         <w:t>Abstract</w:t>
       </w:r>
     </w:p>
     <w:p>
       <w:pPr>
-        <w:pStyle w:val="Heading2"/>
+        <w:pStyle w:val="FirstParagraph"/>
+      </w:pPr>
+      <w:r>
+        <w:t xml:space="preserve">Higher Education Institutions (HEI) have a vested interest in ensuring that students are successful in their studies.  The motivation is multi-faceted - ensuring a positive student experience and good student outcomes, HEIs reap the benefits of a good reputation and </w:t>
+      </w:r>
+      <w:proofErr w:type="gramStart"/>
+      <w:r>
+        <w:t>are able to</w:t>
+      </w:r>
+      <w:proofErr w:type="gramEnd"/>
+      <w:r>
+        <w:t xml:space="preserve"> attract more students.  HEIs are also subject to external scrutiny in the form of statutory reporting requirements and league table placement.  </w:t>
+      </w:r>
+    </w:p>
+    <w:p>
+      <w:pPr>
+        <w:pStyle w:val="FirstParagraph"/>
+      </w:pPr>
+      <w:r>
+        <w:t>Learner Analytics is a field of research which can be used to support students and HEIs by improving student experience, improving learning and teaching, identifying at-risk students, and improving retention and progression.</w:t>
+      </w:r>
+    </w:p>
+    <w:p>
+      <w:pPr>
+        <w:pStyle w:val="FirstParagraph"/>
+      </w:pPr>
+      <w:r>
+        <w:t>This is an exploratory report which investigates predictive learning algorithms trained on student engagement data to predict outcomes.  It is proof-of-concept in nature, exploring the viability and generalisability of learning algorithms on engagement behaviour during a course.  It compares several models and briefly discusses the results in the context of the HEI.</w:t>
+      </w:r>
+    </w:p>
+    <w:p>
+      <w:pPr>
+        <w:pStyle w:val="FirstParagraph"/>
+        <w:rPr>
+          <w:rFonts w:asciiTheme="majorHAnsi" w:eastAsiaTheme="majorEastAsia" w:hAnsiTheme="majorHAnsi" w:cstheme="majorBidi"/>
+          <w:b/>
+          <w:bCs/>
+          <w:color w:val="4F81BD" w:themeColor="accent1"/>
+          <w:sz w:val="28"/>
+          <w:szCs w:val="28"/>
+        </w:rPr>
       </w:pPr>
       <w:bookmarkStart w:id="1" w:name="introduction"/>
       <w:bookmarkEnd w:id="0"/>
+      <w:r>
+        <w:t>Word count: 2050</w:t>
+      </w:r>
+      <w:r>
+        <w:br w:type="page"/>
+      </w:r>
+    </w:p>
+    <w:p>
+      <w:pPr>
+        <w:pStyle w:val="Heading2"/>
+      </w:pPr>
+    </w:p>
+    <w:p>
+      <w:pPr>
+        <w:pStyle w:val="Heading2"/>
+      </w:pPr>
       <w:r>
         <w:t>Introduction</w:t>
       </w:r>
@@ -166,16 +221,16 @@
                 <w:noProof/>
               </w:rPr>
               <w:drawing>
-                <wp:inline distT="0" distB="0" distL="0" distR="0" wp14:anchorId="2FD6066F" wp14:editId="45C0CAFE">
-                  <wp:extent cx="4489450" cy="2209800"/>
-                  <wp:effectExtent l="0" t="0" r="0" b="0"/>
-                  <wp:docPr id="25" name="Picture"/>
+                <wp:inline distT="0" distB="0" distL="0" distR="0" wp14:anchorId="2FD6066F" wp14:editId="7FB0B10D">
+                  <wp:extent cx="5613400" cy="3206750"/>
+                  <wp:effectExtent l="0" t="0" r="6350" b="0"/>
+                  <wp:docPr id="25" name="Picture" descr="Open University Learning Analytics Dataset - Data Model"/>
                   <wp:cNvGraphicFramePr/>
                   <a:graphic xmlns:a="http://schemas.openxmlformats.org/drawingml/2006/main">
                     <a:graphicData uri="http://schemas.openxmlformats.org/drawingml/2006/picture">
                       <pic:pic xmlns:pic="http://schemas.openxmlformats.org/drawingml/2006/picture">
                         <pic:nvPicPr>
-                          <pic:cNvPr id="26" name="Picture" descr="../_images/OU_data_model.png"/>
+                          <pic:cNvPr id="25" name="Picture" descr="Open University Learning Analytics Dataset - Data Model"/>
                           <pic:cNvPicPr>
                             <a:picLocks noChangeAspect="1" noChangeArrowheads="1"/>
                           </pic:cNvPicPr>
@@ -189,7 +244,7 @@
                         <pic:spPr bwMode="auto">
                           <a:xfrm>
                             <a:off x="0" y="0"/>
-                            <a:ext cx="4489515" cy="2209832"/>
+                            <a:ext cx="5613488" cy="3206800"/>
                           </a:xfrm>
                           <a:prstGeom prst="rect">
                             <a:avLst/>
@@ -325,16 +380,16 @@
                 <w:noProof/>
               </w:rPr>
               <w:drawing>
-                <wp:inline distT="0" distB="0" distL="0" distR="0" wp14:anchorId="5FDAE83D" wp14:editId="6C0C61B8">
+                <wp:inline distT="0" distB="0" distL="0" distR="0" wp14:anchorId="5FDAE83D" wp14:editId="13056217">
                   <wp:extent cx="5334000" cy="3705726"/>
                   <wp:effectExtent l="0" t="0" r="0" b="0"/>
-                  <wp:docPr id="33" name="Picture"/>
+                  <wp:docPr id="33" name="Picture" descr="Overall distribution of student outcomes as a barchart"/>
                   <wp:cNvGraphicFramePr/>
                   <a:graphic xmlns:a="http://schemas.openxmlformats.org/drawingml/2006/main">
                     <a:graphicData uri="http://schemas.openxmlformats.org/drawingml/2006/picture">
                       <pic:pic xmlns:pic="http://schemas.openxmlformats.org/drawingml/2006/picture">
                         <pic:nvPicPr>
-                          <pic:cNvPr id="34" name="Picture" descr="../_images/EDA_Distribution_by_Outcome.png"/>
+                          <pic:cNvPr id="33" name="Picture" descr="Overall distribution of student outcomes as a barchart"/>
                           <pic:cNvPicPr>
                             <a:picLocks noChangeAspect="1" noChangeArrowheads="1"/>
                           </pic:cNvPicPr>
@@ -401,7 +456,6 @@
       </w:pPr>
       <w:bookmarkStart w:id="5" w:name="students"/>
       <w:r>
-        <w:lastRenderedPageBreak/>
         <w:t>Students</w:t>
       </w:r>
     </w:p>
@@ -441,16 +495,16 @@
                 <w:noProof/>
               </w:rPr>
               <w:drawing>
-                <wp:inline distT="0" distB="0" distL="0" distR="0" wp14:anchorId="320DCFD3" wp14:editId="095E4879">
-                  <wp:extent cx="5778500" cy="3035300"/>
+                <wp:inline distT="0" distB="0" distL="0" distR="0" wp14:anchorId="320DCFD3" wp14:editId="22F1E7BD">
+                  <wp:extent cx="6407150" cy="3035300"/>
                   <wp:effectExtent l="0" t="0" r="0" b="0"/>
-                  <wp:docPr id="36" name="Picture"/>
+                  <wp:docPr id="36" name="Picture" descr="Distribution of Student Outcomes by gender and by disability"/>
                   <wp:cNvGraphicFramePr/>
                   <a:graphic xmlns:a="http://schemas.openxmlformats.org/drawingml/2006/main">
                     <a:graphicData uri="http://schemas.openxmlformats.org/drawingml/2006/picture">
                       <pic:pic xmlns:pic="http://schemas.openxmlformats.org/drawingml/2006/picture">
                         <pic:nvPicPr>
-                          <pic:cNvPr id="37" name="Picture" descr="../_images/EDA_Distribution_by_gender_disability.png"/>
+                          <pic:cNvPr id="36" name="Picture" descr="Distribution of Student Outcomes by gender and by disability"/>
                           <pic:cNvPicPr>
                             <a:picLocks noChangeAspect="1" noChangeArrowheads="1"/>
                           </pic:cNvPicPr>
@@ -464,7 +518,7 @@
                         <pic:spPr bwMode="auto">
                           <a:xfrm>
                             <a:off x="0" y="0"/>
-                            <a:ext cx="5778794" cy="3035454"/>
+                            <a:ext cx="6407478" cy="3035455"/>
                           </a:xfrm>
                           <a:prstGeom prst="rect">
                             <a:avLst/>
@@ -611,16 +665,16 @@
               </w:rPr>
               <w:lastRenderedPageBreak/>
               <w:drawing>
-                <wp:inline distT="0" distB="0" distL="0" distR="0" wp14:anchorId="7F66849F" wp14:editId="3194CB64">
+                <wp:inline distT="0" distB="0" distL="0" distR="0" wp14:anchorId="7F66849F" wp14:editId="4934F697">
                   <wp:extent cx="6661150" cy="6318250"/>
                   <wp:effectExtent l="0" t="0" r="0" b="0"/>
-                  <wp:docPr id="41" name="Picture"/>
+                  <wp:docPr id="41" name="Picture" descr="Distributions of Student Outcomes by Age Band, IMD Band, Highest Education attained and Region (UK)"/>
                   <wp:cNvGraphicFramePr/>
                   <a:graphic xmlns:a="http://schemas.openxmlformats.org/drawingml/2006/main">
                     <a:graphicData uri="http://schemas.openxmlformats.org/drawingml/2006/picture">
                       <pic:pic xmlns:pic="http://schemas.openxmlformats.org/drawingml/2006/picture">
                         <pic:nvPicPr>
-                          <pic:cNvPr id="42" name="Picture" descr="../_images/EDA_Distribution_by_age_imd_edu_reg.png"/>
+                          <pic:cNvPr id="41" name="Picture" descr="Distributions of Student Outcomes by Age Band, IMD Band, Highest Education attained and Region (UK)"/>
                           <pic:cNvPicPr>
                             <a:picLocks noChangeAspect="1" noChangeArrowheads="1"/>
                           </pic:cNvPicPr>
@@ -736,16 +790,16 @@
               </w:rPr>
               <w:lastRenderedPageBreak/>
               <w:drawing>
-                <wp:inline distT="0" distB="0" distL="0" distR="0" wp14:anchorId="1FED7677" wp14:editId="5D784522">
+                <wp:inline distT="0" distB="0" distL="0" distR="0" wp14:anchorId="1FED7677" wp14:editId="63D996CC">
                   <wp:extent cx="6000750" cy="2603500"/>
                   <wp:effectExtent l="0" t="0" r="0" b="0"/>
-                  <wp:docPr id="45" name="Picture"/>
+                  <wp:docPr id="45" name="Picture" descr="Distribution of Student Outcomes by Subject and by Year"/>
                   <wp:cNvGraphicFramePr/>
                   <a:graphic xmlns:a="http://schemas.openxmlformats.org/drawingml/2006/main">
                     <a:graphicData uri="http://schemas.openxmlformats.org/drawingml/2006/picture">
                       <pic:pic xmlns:pic="http://schemas.openxmlformats.org/drawingml/2006/picture">
                         <pic:nvPicPr>
-                          <pic:cNvPr id="46" name="Picture" descr="../_images/EDA_outcome_year_subject.png"/>
+                          <pic:cNvPr id="45" name="Picture" descr="Distribution of Student Outcomes by Subject and by Year"/>
                           <pic:cNvPicPr>
                             <a:picLocks noChangeAspect="1" noChangeArrowheads="1"/>
                           </pic:cNvPicPr>
@@ -833,16 +887,16 @@
                 <w:noProof/>
               </w:rPr>
               <w:drawing>
-                <wp:inline distT="0" distB="0" distL="0" distR="0" wp14:anchorId="6B7A42D8" wp14:editId="6D986A81">
+                <wp:inline distT="0" distB="0" distL="0" distR="0" wp14:anchorId="6B7A42D8" wp14:editId="32EBE1C5">
                   <wp:extent cx="5721350" cy="3257550"/>
                   <wp:effectExtent l="0" t="0" r="0" b="0"/>
-                  <wp:docPr id="48" name="Picture"/>
+                  <wp:docPr id="48" name="Picture" descr="Boxplots of Average Assessment Scores by Module"/>
                   <wp:cNvGraphicFramePr/>
                   <a:graphic xmlns:a="http://schemas.openxmlformats.org/drawingml/2006/main">
                     <a:graphicData uri="http://schemas.openxmlformats.org/drawingml/2006/picture">
                       <pic:pic xmlns:pic="http://schemas.openxmlformats.org/drawingml/2006/picture">
                         <pic:nvPicPr>
-                          <pic:cNvPr id="49" name="Picture" descr="../_images/EDA_assessment_by_code.png"/>
+                          <pic:cNvPr id="48" name="Picture" descr="Boxplots of Average Assessment Scores by Module"/>
                           <pic:cNvPicPr>
                             <a:picLocks noChangeAspect="1" noChangeArrowheads="1"/>
                           </pic:cNvPicPr>
@@ -944,16 +998,16 @@
               </w:rPr>
               <w:lastRenderedPageBreak/>
               <w:drawing>
-                <wp:inline distT="0" distB="0" distL="0" distR="0" wp14:anchorId="15FDC1E5" wp14:editId="2FF6786D">
+                <wp:inline distT="0" distB="0" distL="0" distR="0" wp14:anchorId="15FDC1E5" wp14:editId="3D95EDCB">
                   <wp:extent cx="6242050" cy="5124450"/>
                   <wp:effectExtent l="0" t="0" r="0" b="0"/>
-                  <wp:docPr id="52" name="Picture"/>
+                  <wp:docPr id="52" name="Picture" descr="Boxplots of Student Outcomes by Average Assessment Score, Submission Distance, VLE clicks and Days Active on VLE"/>
                   <wp:cNvGraphicFramePr/>
                   <a:graphic xmlns:a="http://schemas.openxmlformats.org/drawingml/2006/main">
                     <a:graphicData uri="http://schemas.openxmlformats.org/drawingml/2006/picture">
                       <pic:pic xmlns:pic="http://schemas.openxmlformats.org/drawingml/2006/picture">
                         <pic:nvPicPr>
-                          <pic:cNvPr id="53" name="Picture" descr="../_images/EDA_outcome_by_engage.png"/>
+                          <pic:cNvPr id="52" name="Picture" descr="Boxplots of Student Outcomes by Average Assessment Score, Submission Distance, VLE clicks and Days Active on VLE"/>
                           <pic:cNvPicPr>
                             <a:picLocks noChangeAspect="1" noChangeArrowheads="1"/>
                           </pic:cNvPicPr>
@@ -1099,16 +1153,16 @@
               </w:rPr>
               <w:lastRenderedPageBreak/>
               <w:drawing>
-                <wp:inline distT="0" distB="0" distL="0" distR="0" wp14:anchorId="12F672FE" wp14:editId="13A629A2">
+                <wp:inline distT="0" distB="0" distL="0" distR="0" wp14:anchorId="12F672FE" wp14:editId="6522894B">
                   <wp:extent cx="5334000" cy="2646812"/>
                   <wp:effectExtent l="0" t="0" r="0" b="0"/>
-                  <wp:docPr id="57" name="Picture"/>
+                  <wp:docPr id="57" name="Picture" descr="Student Withdrawals over Time (Days from Start of Course)"/>
                   <wp:cNvGraphicFramePr/>
                   <a:graphic xmlns:a="http://schemas.openxmlformats.org/drawingml/2006/main">
                     <a:graphicData uri="http://schemas.openxmlformats.org/drawingml/2006/picture">
                       <pic:pic xmlns:pic="http://schemas.openxmlformats.org/drawingml/2006/picture">
                         <pic:nvPicPr>
-                          <pic:cNvPr id="58" name="Picture" descr="../_images/EDA_withdrawals.png"/>
+                          <pic:cNvPr id="57" name="Picture" descr="Student Withdrawals over Time (Days from Start of Course)"/>
                           <pic:cNvPicPr>
                             <a:picLocks noChangeAspect="1" noChangeArrowheads="1"/>
                           </pic:cNvPicPr>
@@ -1306,6 +1360,7 @@
       <w:bookmarkStart w:id="11" w:name="feature-selection-and-engineering"/>
       <w:bookmarkEnd w:id="10"/>
       <w:r>
+        <w:lastRenderedPageBreak/>
         <w:t>Feature Selection and Engineering</w:t>
       </w:r>
     </w:p>
@@ -1339,7 +1394,6 @@
         <w:pStyle w:val="BodyText"/>
       </w:pPr>
       <w:r>
-        <w:lastRenderedPageBreak/>
         <w:t>Features were engineered from the original dataset:</w:t>
       </w:r>
     </w:p>
@@ -1554,6 +1608,7 @@
       <w:bookmarkStart w:id="14" w:name="learning-algorithms"/>
       <w:bookmarkEnd w:id="13"/>
       <w:r>
+        <w:lastRenderedPageBreak/>
         <w:t>Learning Algorithms</w:t>
       </w:r>
     </w:p>
@@ -1628,7 +1683,6 @@
           <w:b/>
           <w:bCs/>
         </w:rPr>
-        <w:lastRenderedPageBreak/>
         <w:t>Random Forest</w:t>
       </w:r>
       <w:r>
@@ -1720,16 +1774,16 @@
                 <w:noProof/>
               </w:rPr>
               <w:drawing>
-                <wp:inline distT="0" distB="0" distL="0" distR="0" wp14:anchorId="6897D788" wp14:editId="17AE8078">
-                  <wp:extent cx="6356350" cy="5715000"/>
-                  <wp:effectExtent l="0" t="0" r="0" b="0"/>
-                  <wp:docPr id="71" name="Picture"/>
+                <wp:inline distT="0" distB="0" distL="0" distR="0" wp14:anchorId="6897D788" wp14:editId="3A8A56BF">
+                  <wp:extent cx="6318250" cy="4381500"/>
+                  <wp:effectExtent l="0" t="0" r="6350" b="0"/>
+                  <wp:docPr id="71" name="Picture" descr="Correlation Heatmap of All 'potential' Features"/>
                   <wp:cNvGraphicFramePr/>
                   <a:graphic xmlns:a="http://schemas.openxmlformats.org/drawingml/2006/main">
                     <a:graphicData uri="http://schemas.openxmlformats.org/drawingml/2006/picture">
                       <pic:pic xmlns:pic="http://schemas.openxmlformats.org/drawingml/2006/picture">
                         <pic:nvPicPr>
-                          <pic:cNvPr id="72" name="Picture" descr="../_images/correlation_heat.png"/>
+                          <pic:cNvPr id="71" name="Picture" descr="Correlation Heatmap of All 'potential' Features"/>
                           <pic:cNvPicPr>
                             <a:picLocks noChangeAspect="1" noChangeArrowheads="1"/>
                           </pic:cNvPicPr>
@@ -1743,7 +1797,7 @@
                         <pic:spPr bwMode="auto">
                           <a:xfrm>
                             <a:off x="0" y="0"/>
-                            <a:ext cx="6357101" cy="5715675"/>
+                            <a:ext cx="6319004" cy="4382023"/>
                           </a:xfrm>
                           <a:prstGeom prst="rect">
                             <a:avLst/>
@@ -2374,16 +2428,16 @@
                 <w:noProof/>
               </w:rPr>
               <w:drawing>
-                <wp:inline distT="0" distB="0" distL="0" distR="0" wp14:anchorId="0C04E534" wp14:editId="52018BD8">
+                <wp:inline distT="0" distB="0" distL="0" distR="0" wp14:anchorId="0C04E534" wp14:editId="786D97A2">
                   <wp:extent cx="6934200" cy="5416550"/>
                   <wp:effectExtent l="0" t="0" r="0" b="0"/>
-                  <wp:docPr id="77" name="Picture"/>
+                  <wp:docPr id="77" name="Picture" descr="Performance Metrics (Accuracy, Precision, Recall, F1 Score) for several Classifier models for two PCA-transformed data and non-PCA transformed data"/>
                   <wp:cNvGraphicFramePr/>
                   <a:graphic xmlns:a="http://schemas.openxmlformats.org/drawingml/2006/main">
                     <a:graphicData uri="http://schemas.openxmlformats.org/drawingml/2006/picture">
                       <pic:pic xmlns:pic="http://schemas.openxmlformats.org/drawingml/2006/picture">
                         <pic:nvPicPr>
-                          <pic:cNvPr id="78" name="Picture" descr="../_images/result_binary.png"/>
+                          <pic:cNvPr id="77" name="Picture" descr="Performance Metrics (Accuracy, Precision, Recall, F1 Score) for several Classifier models for two PCA-transformed data and non-PCA transformed data"/>
                           <pic:cNvPicPr>
                             <a:picLocks noChangeAspect="1" noChangeArrowheads="1"/>
                           </pic:cNvPicPr>
@@ -2491,6 +2545,8 @@
         <w:tblW w:w="9836" w:type="dxa"/>
         <w:tblInd w:w="113" w:type="dxa"/>
         <w:tblLook w:val="04A0" w:firstRow="1" w:lastRow="0" w:firstColumn="1" w:lastColumn="0" w:noHBand="0" w:noVBand="1"/>
+        <w:tblCaption w:val="Performance Evaluation Metric Results for Classifiers"/>
+        <w:tblDescription w:val="Accuracy, Precision, Recall and F1 Scores for LR, DT, SVC, KNN, GNB classifier for two two datasets (PCA and non-PCA)."/>
       </w:tblPr>
       <w:tblGrid>
         <w:gridCol w:w="2436"/>
@@ -5438,6 +5494,8 @@
             <w:tblPr>
               <w:tblW w:w="7020" w:type="dxa"/>
               <w:tblLook w:val="04A0" w:firstRow="1" w:lastRow="0" w:firstColumn="1" w:lastColumn="0" w:noHBand="0" w:noVBand="1"/>
+              <w:tblCaption w:val="Confusion Matrix for Random Forest model"/>
+              <w:tblDescription w:val="Confusion Matrix for Random Forest model"/>
             </w:tblPr>
             <w:tblGrid>
               <w:gridCol w:w="1754"/>
@@ -5878,35 +5936,12 @@
     </w:p>
     <w:p>
       <w:pPr>
-        <w:pStyle w:val="BodyText"/>
-        <w:rPr>
-          <w:color w:val="FF0000"/>
-        </w:rPr>
-      </w:pPr>
-      <w:r>
-        <w:rPr>
-          <w:color w:val="FF0000"/>
-        </w:rPr>
-        <w:lastRenderedPageBreak/>
-        <w:t>[‘LR’, ‘DT’, ‘RF’, ‘SVC’, ‘KNN’, ‘GNB’] {‘LR’: LogisticRegression(C=10.0, max_iter=10000), ‘DT’: DecisionTreeClassifier(max_depth=10, min_samples_leaf=2, min_samples_split=10), ‘RF’:</w:t>
-      </w:r>
-      <w:r>
-        <w:t xml:space="preserve"> </w:t>
-      </w:r>
-      <w:r>
-        <w:rPr>
-          <w:color w:val="FF0000"/>
-        </w:rPr>
-        <w:t>RandomForestClassifier(min_samples_split=5, n_estimators=200), ‘SVC’: SVC(C=10.0), ‘KNN’: KNeighborsClassifier(metric=‘manhattan’, n_neighbors=7), ‘GNB’: GaussianNB()} [0.9185750636132316, 0.9223918575063613, 0.931615776081425, 0.9243002544529262, 0.9225508905852418, 0.9134860050890585]</w:t>
-      </w:r>
-    </w:p>
-    <w:p>
-      <w:pPr>
         <w:pStyle w:val="Heading4"/>
       </w:pPr>
       <w:bookmarkStart w:id="21" w:name="ensemble-modelling"/>
       <w:bookmarkEnd w:id="20"/>
       <w:r>
+        <w:lastRenderedPageBreak/>
         <w:t>Ensemble Modelling</w:t>
       </w:r>
     </w:p>
@@ -6004,7 +6039,13 @@
         <w:pStyle w:val="FirstParagraph"/>
       </w:pPr>
       <w:r>
-        <w:t>The model performed similarly to the Random Forest model with an accuracy of 0.926.</w:t>
+        <w:t xml:space="preserve">The model performed </w:t>
+      </w:r>
+      <w:r>
+        <w:t>slightly worse than the</w:t>
+      </w:r>
+      <w:r>
+        <w:t xml:space="preserve"> Random Forest model with an accuracy of 0.926.</w:t>
       </w:r>
     </w:p>
     <w:p>
@@ -6084,9 +6125,6 @@
       <w:r>
         <w:t>models do not consider student demographics, etc.</w:t>
       </w:r>
-      <w:r>
-        <w:br/>
-      </w:r>
     </w:p>
     <w:p>
       <w:pPr>
@@ -6230,10 +6268,34 @@
     </w:p>
     <w:p>
       <w:pPr>
+        <w:pStyle w:val="Compact"/>
+        <w:ind w:left="720"/>
+      </w:pPr>
+    </w:p>
+    <w:p>
+      <w:pPr>
         <w:pStyle w:val="Heading3"/>
       </w:pPr>
       <w:bookmarkStart w:id="24" w:name="final-assessment"/>
       <w:bookmarkEnd w:id="23"/>
+    </w:p>
+    <w:p>
+      <w:pPr>
+        <w:rPr>
+          <w:rFonts w:asciiTheme="majorHAnsi" w:eastAsiaTheme="majorEastAsia" w:hAnsiTheme="majorHAnsi" w:cstheme="majorBidi"/>
+          <w:b/>
+          <w:bCs/>
+          <w:color w:val="4F81BD" w:themeColor="accent1"/>
+        </w:rPr>
+      </w:pPr>
+      <w:r>
+        <w:br w:type="page"/>
+      </w:r>
+    </w:p>
+    <w:p>
+      <w:pPr>
+        <w:pStyle w:val="Heading3"/>
+      </w:pPr>
       <w:r>
         <w:lastRenderedPageBreak/>
         <w:t>Final Assessment</w:t>
@@ -6326,6 +6388,11 @@
       <w:r>
         <w:t xml:space="preserve"> data (prepared for 50, 100, 150 days after start) using the best model (Random Forest) produced favourable results, suggesting the identification of students for early intervention is possible using assessment and VLE engagement data with accuracies of around 97%.</w:t>
       </w:r>
+    </w:p>
+    <w:p>
+      <w:pPr>
+        <w:pStyle w:val="BodyText"/>
+      </w:pPr>
     </w:p>
     <w:tbl>
       <w:tblPr>
@@ -6350,16 +6417,16 @@
                 <w:noProof/>
               </w:rPr>
               <w:drawing>
-                <wp:inline distT="0" distB="0" distL="0" distR="0" wp14:anchorId="44769D26" wp14:editId="1DF54E25">
+                <wp:inline distT="0" distB="0" distL="0" distR="0" wp14:anchorId="44769D26" wp14:editId="790E604B">
                   <wp:extent cx="6540500" cy="4826000"/>
                   <wp:effectExtent l="0" t="0" r="0" b="0"/>
-                  <wp:docPr id="102" name="Picture"/>
+                  <wp:docPr id="102" name="Picture" descr="Accuracy and F1 scores for RF Classifier on Test dataset at three prediction points - 50, 100, and 150 days after start of course.   "/>
                   <wp:cNvGraphicFramePr/>
                   <a:graphic xmlns:a="http://schemas.openxmlformats.org/drawingml/2006/main">
                     <a:graphicData uri="http://schemas.openxmlformats.org/drawingml/2006/picture">
                       <pic:pic xmlns:pic="http://schemas.openxmlformats.org/drawingml/2006/picture">
                         <pic:nvPicPr>
-                          <pic:cNvPr id="103" name="Picture" descr="../_images/final_model.png"/>
+                          <pic:cNvPr id="102" name="Picture" descr="Accuracy and F1 scores for RF Classifier on Test dataset at three prediction points - 50, 100, and 150 days after start of course.   "/>
                           <pic:cNvPicPr>
                             <a:picLocks noChangeAspect="1" noChangeArrowheads="1"/>
                           </pic:cNvPicPr>
@@ -7869,19 +7936,58 @@
         <w:t xml:space="preserve"> </w:t>
       </w:r>
       <w:r>
+        <w:t>If interested in more EDA:</w:t>
+      </w:r>
+      <w:r>
         <w:rPr>
           <w:color w:val="FF0000"/>
         </w:rPr>
-        <w:t xml:space="preserve">See XXXX include github </w:t>
-      </w:r>
-      <w:proofErr w:type="gramStart"/>
-      <w:r>
-        <w:rPr>
-          <w:color w:val="FF0000"/>
-        </w:rPr>
-        <w:t>link</w:t>
-      </w:r>
-      <w:proofErr w:type="gramEnd"/>
+        <w:t xml:space="preserve"> </w:t>
+      </w:r>
+      <w:hyperlink r:id="rId2" w:history="1">
+        <w:proofErr w:type="spellStart"/>
+        <w:r>
+          <w:rPr>
+            <w:rStyle w:val="Hyperlink"/>
+          </w:rPr>
+          <w:t>Machine_Learning_Analytics</w:t>
+        </w:r>
+        <w:proofErr w:type="spellEnd"/>
+        <w:r>
+          <w:rPr>
+            <w:rStyle w:val="Hyperlink"/>
+          </w:rPr>
+          <w:t xml:space="preserve">/02_EDA.ipynb at trunk · </w:t>
+        </w:r>
+        <w:proofErr w:type="spellStart"/>
+        <w:r>
+          <w:rPr>
+            <w:rStyle w:val="Hyperlink"/>
+          </w:rPr>
+          <w:t>zoonalink</w:t>
+        </w:r>
+        <w:proofErr w:type="spellEnd"/>
+        <w:r>
+          <w:rPr>
+            <w:rStyle w:val="Hyperlink"/>
+          </w:rPr>
+          <w:t>/</w:t>
+        </w:r>
+        <w:proofErr w:type="spellStart"/>
+        <w:r>
+          <w:rPr>
+            <w:rStyle w:val="Hyperlink"/>
+          </w:rPr>
+          <w:t>Machine_Learning_Analytics</w:t>
+        </w:r>
+        <w:proofErr w:type="spellEnd"/>
+        <w:r>
+          <w:rPr>
+            <w:rStyle w:val="Hyperlink"/>
+          </w:rPr>
+          <w:t xml:space="preserve"> · GitHub</w:t>
+        </w:r>
+      </w:hyperlink>
     </w:p>
   </w:footnote>
   <w:footnote w:id="4">
@@ -8051,19 +8157,58 @@
         <w:t xml:space="preserve"> </w:t>
       </w:r>
       <w:r>
+        <w:t>Additional information on feature selection can be found here:</w:t>
+      </w:r>
+      <w:r>
         <w:rPr>
           <w:color w:val="FF0000"/>
         </w:rPr>
-        <w:t xml:space="preserve">See xxx for more </w:t>
-      </w:r>
-      <w:proofErr w:type="gramStart"/>
-      <w:r>
-        <w:rPr>
-          <w:color w:val="FF0000"/>
-        </w:rPr>
-        <w:t>information</w:t>
-      </w:r>
-      <w:proofErr w:type="gramEnd"/>
+        <w:t xml:space="preserve"> </w:t>
+      </w:r>
+      <w:hyperlink r:id="rId3" w:history="1">
+        <w:proofErr w:type="spellStart"/>
+        <w:r>
+          <w:rPr>
+            <w:rStyle w:val="Hyperlink"/>
+          </w:rPr>
+          <w:t>Machine_Learning_Analytics</w:t>
+        </w:r>
+        <w:proofErr w:type="spellEnd"/>
+        <w:r>
+          <w:rPr>
+            <w:rStyle w:val="Hyperlink"/>
+          </w:rPr>
+          <w:t xml:space="preserve">/03_Features.ipynb at trunk · </w:t>
+        </w:r>
+        <w:proofErr w:type="spellStart"/>
+        <w:r>
+          <w:rPr>
+            <w:rStyle w:val="Hyperlink"/>
+          </w:rPr>
+          <w:t>zoonalink</w:t>
+        </w:r>
+        <w:proofErr w:type="spellEnd"/>
+        <w:r>
+          <w:rPr>
+            <w:rStyle w:val="Hyperlink"/>
+          </w:rPr>
+          <w:t>/</w:t>
+        </w:r>
+        <w:proofErr w:type="spellStart"/>
+        <w:r>
+          <w:rPr>
+            <w:rStyle w:val="Hyperlink"/>
+          </w:rPr>
+          <w:t>Machine_Learning_Analytics</w:t>
+        </w:r>
+        <w:proofErr w:type="spellEnd"/>
+        <w:r>
+          <w:rPr>
+            <w:rStyle w:val="Hyperlink"/>
+          </w:rPr>
+          <w:t xml:space="preserve"> · GitHub</w:t>
+        </w:r>
+      </w:hyperlink>
     </w:p>
   </w:footnote>
   <w:footnote w:id="9">
@@ -8081,19 +8226,58 @@
         <w:t xml:space="preserve"> </w:t>
       </w:r>
       <w:r>
+        <w:t>For more detail on PCA exploration, please visit:</w:t>
+      </w:r>
+      <w:r>
         <w:rPr>
           <w:color w:val="FF0000"/>
         </w:rPr>
-        <w:t xml:space="preserve">See xxx for more </w:t>
-      </w:r>
-      <w:proofErr w:type="gramStart"/>
-      <w:r>
-        <w:rPr>
-          <w:color w:val="FF0000"/>
-        </w:rPr>
-        <w:t>information</w:t>
-      </w:r>
-      <w:proofErr w:type="gramEnd"/>
+        <w:t xml:space="preserve"> </w:t>
+      </w:r>
+      <w:hyperlink r:id="rId4" w:history="1">
+        <w:proofErr w:type="spellStart"/>
+        <w:r>
+          <w:rPr>
+            <w:rStyle w:val="Hyperlink"/>
+          </w:rPr>
+          <w:t>Machine_Learning_Analytics</w:t>
+        </w:r>
+        <w:proofErr w:type="spellEnd"/>
+        <w:r>
+          <w:rPr>
+            <w:rStyle w:val="Hyperlink"/>
+          </w:rPr>
+          <w:t xml:space="preserve">/04_2_model_reduce.ipynb at trunk · </w:t>
+        </w:r>
+        <w:proofErr w:type="spellStart"/>
+        <w:r>
+          <w:rPr>
+            <w:rStyle w:val="Hyperlink"/>
+          </w:rPr>
+          <w:t>zoonalink</w:t>
+        </w:r>
+        <w:proofErr w:type="spellEnd"/>
+        <w:r>
+          <w:rPr>
+            <w:rStyle w:val="Hyperlink"/>
+          </w:rPr>
+          <w:t>/</w:t>
+        </w:r>
+        <w:proofErr w:type="spellStart"/>
+        <w:r>
+          <w:rPr>
+            <w:rStyle w:val="Hyperlink"/>
+          </w:rPr>
+          <w:t>Machine_Learning_Analytics</w:t>
+        </w:r>
+        <w:proofErr w:type="spellEnd"/>
+        <w:r>
+          <w:rPr>
+            <w:rStyle w:val="Hyperlink"/>
+          </w:rPr>
+          <w:t xml:space="preserve"> · GitHub</w:t>
+        </w:r>
+      </w:hyperlink>
     </w:p>
   </w:footnote>
   <w:footnote w:id="10">
@@ -8140,49 +8324,109 @@
       </w:r>
       <w:r>
         <w:rPr>
+          <w:b/>
+          <w:bCs/>
           <w:noProof/>
         </w:rPr>
-        <w:drawing>
-          <wp:inline distT="0" distB="0" distL="0" distR="0" wp14:anchorId="31AA2233" wp14:editId="66EEBAFE">
-            <wp:extent cx="5334000" cy="922614"/>
-            <wp:effectExtent l="0" t="0" r="0" b="0"/>
-            <wp:docPr id="94" name="Picture" descr="image.png"/>
-            <wp:cNvGraphicFramePr/>
-            <a:graphic xmlns:a="http://schemas.openxmlformats.org/drawingml/2006/main">
-              <a:graphicData uri="http://schemas.openxmlformats.org/drawingml/2006/picture">
-                <pic:pic xmlns:pic="http://schemas.openxmlformats.org/drawingml/2006/picture">
-                  <pic:nvPicPr>
-                    <pic:cNvPr id="95" name="Picture" descr="Coursework_files/figure-docx/bb00f6fc-1-image.png"/>
-                    <pic:cNvPicPr>
-                      <a:picLocks noChangeAspect="1" noChangeArrowheads="1"/>
-                    </pic:cNvPicPr>
-                  </pic:nvPicPr>
-                  <pic:blipFill>
-                    <a:blip/>
-                    <a:stretch>
-                      <a:fillRect/>
-                    </a:stretch>
-                  </pic:blipFill>
-                  <pic:spPr bwMode="auto">
-                    <a:xfrm>
-                      <a:off x="0" y="0"/>
-                      <a:ext cx="5334000" cy="922614"/>
-                    </a:xfrm>
-                    <a:prstGeom prst="rect">
-                      <a:avLst/>
-                    </a:prstGeom>
-                    <a:noFill/>
-                    <a:ln w="9525">
-                      <a:noFill/>
-                      <a:headEnd/>
-                      <a:tailEnd/>
-                    </a:ln>
-                  </pic:spPr>
-                </pic:pic>
-              </a:graphicData>
-            </a:graphic>
-          </wp:inline>
-        </w:drawing>
+        <w:t>LR</w:t>
+      </w:r>
+      <w:r>
+        <w:rPr>
+          <w:b/>
+          <w:bCs/>
+          <w:noProof/>
+        </w:rPr>
+        <w:t>:</w:t>
+      </w:r>
+      <w:r>
+        <w:rPr>
+          <w:noProof/>
+        </w:rPr>
+        <w:t xml:space="preserve"> (C=10.0, max_iter=10000), </w:t>
+      </w:r>
+      <w:r>
+        <w:rPr>
+          <w:b/>
+          <w:bCs/>
+          <w:noProof/>
+        </w:rPr>
+        <w:t>DT:</w:t>
+      </w:r>
+      <w:r>
+        <w:rPr>
+          <w:b/>
+          <w:bCs/>
+          <w:noProof/>
+        </w:rPr>
+        <w:t xml:space="preserve"> </w:t>
+      </w:r>
+      <w:r>
+        <w:rPr>
+          <w:noProof/>
+        </w:rPr>
+        <w:t xml:space="preserve">(max_depth=10, min_samples_leaf=2, min_samples_split=10), </w:t>
+      </w:r>
+      <w:r>
+        <w:rPr>
+          <w:b/>
+          <w:bCs/>
+          <w:noProof/>
+        </w:rPr>
+        <w:t>RF:</w:t>
+      </w:r>
+      <w:r>
+        <w:rPr>
+          <w:noProof/>
+        </w:rPr>
+        <w:t xml:space="preserve"> (min_samples_split=5, n_estimators=200), </w:t>
+      </w:r>
+      <w:r>
+        <w:rPr>
+          <w:b/>
+          <w:bCs/>
+          <w:noProof/>
+        </w:rPr>
+        <w:t>SVC:</w:t>
+      </w:r>
+      <w:r>
+        <w:rPr>
+          <w:noProof/>
+        </w:rPr>
+        <w:t xml:space="preserve"> (C=10.0), </w:t>
+      </w:r>
+      <w:r>
+        <w:rPr>
+          <w:b/>
+          <w:bCs/>
+          <w:noProof/>
+        </w:rPr>
+        <w:t>KNN:</w:t>
+      </w:r>
+      <w:r>
+        <w:rPr>
+          <w:noProof/>
+        </w:rPr>
+        <w:t xml:space="preserve"> (metric=’manhattan’, n_neighbours=7), </w:t>
+      </w:r>
+      <w:r>
+        <w:rPr>
+          <w:b/>
+          <w:bCs/>
+          <w:noProof/>
+        </w:rPr>
+        <w:t>GNB:</w:t>
+      </w:r>
+      <w:r>
+        <w:rPr>
+          <w:noProof/>
+        </w:rPr>
+        <w:t xml:space="preserve"> </w:t>
+      </w:r>
+      <w:r>
+        <w:rPr>
+          <w:noProof/>
+        </w:rPr>
+        <w:t>()</w:t>
       </w:r>
     </w:p>
   </w:footnote>
@@ -8545,6 +8789,13 @@
     <w:lsdException w:name="Placeholder Text" w:semiHidden="1"/>
     <w:lsdException w:name="Light Shading"/>
     <w:lsdException w:name="Light List"/>
+    <w:lsdException w:name="Light Grid"/>
+    <w:lsdException w:name="Medium Shading 1"/>
+    <w:lsdException w:name="Medium Shading 2"/>
+    <w:lsdException w:name="Medium List 1"/>
+    <w:lsdException w:name="Medium List 2"/>
+    <w:lsdException w:name="Medium Grid 1"/>
+    <w:lsdException w:name="Medium Grid 2"/>
     <w:lsdException w:name="Medium Grid 3"/>
     <w:lsdException w:name="Dark List"/>
     <w:lsdException w:name="Colorful Shading"/>

</xml_diff>